<commit_message>
deleted an image outside plots folder
</commit_message>
<xml_diff>
--- a/Scope-of-Work.docx
+++ b/Scope-of-Work.docx
@@ -117,7 +117,6 @@
         </w:rPr>
         <w:t xml:space="preserve">Company: </w:t>
       </w:r>
-      <w:proofErr w:type="spellStart"/>
       <w:r>
         <w:rPr>
           <w:rFonts w:ascii="Times New Roman" w:hAnsi="Times New Roman" w:cs="Times New Roman"/>
@@ -125,7 +124,6 @@
         </w:rPr>
         <w:t>Bellabeat</w:t>
       </w:r>
-      <w:proofErr w:type="spellEnd"/>
     </w:p>
     <w:p>
       <w:pPr>
@@ -305,7 +303,7 @@
           <w:rFonts w:ascii="Times New Roman" w:hAnsi="Times New Roman" w:cs="Times New Roman"/>
           <w:lang w:val="en-US"/>
         </w:rPr>
-        <w:t>Your top high-level content recommendations based on your analysis</w:t>
+        <w:t>Your top high-level recommendations based on your analysis</w:t>
       </w:r>
     </w:p>
     <w:p>
@@ -357,23 +355,7 @@
           <w:rFonts w:ascii="Times New Roman" w:hAnsi="Times New Roman" w:cs="Times New Roman"/>
           <w:lang w:val="en-US"/>
         </w:rPr>
-        <w:t xml:space="preserve">The analysis of </w:t>
-      </w:r>
-      <w:proofErr w:type="spellStart"/>
-      <w:r>
-        <w:rPr>
-          <w:rFonts w:ascii="Times New Roman" w:hAnsi="Times New Roman" w:cs="Times New Roman"/>
-          <w:lang w:val="en-US"/>
-        </w:rPr>
-        <w:t>Bellabeat</w:t>
-      </w:r>
-      <w:proofErr w:type="spellEnd"/>
-      <w:r>
-        <w:rPr>
-          <w:rFonts w:ascii="Times New Roman" w:hAnsi="Times New Roman" w:cs="Times New Roman"/>
-          <w:lang w:val="en-US"/>
-        </w:rPr>
-        <w:t xml:space="preserve"> product’s usage data</w:t>
+        <w:t>The analysis of Bellabeat product’s usage data</w:t>
       </w:r>
     </w:p>
     <w:p>
@@ -797,27 +779,7 @@
                 <w:iCs/>
                 <w:lang w:val="en-US"/>
               </w:rPr>
-              <w:t xml:space="preserve">Prepare 1-page </w:t>
-            </w:r>
-            <w:proofErr w:type="gramStart"/>
-            <w:r>
-              <w:rPr>
-                <w:rFonts w:ascii="Times New Roman" w:hAnsi="Times New Roman" w:cs="Times New Roman"/>
-                <w:i/>
-                <w:iCs/>
-                <w:lang w:val="en-US"/>
-              </w:rPr>
-              <w:t>description  of</w:t>
-            </w:r>
-            <w:proofErr w:type="gramEnd"/>
-            <w:r>
-              <w:rPr>
-                <w:rFonts w:ascii="Times New Roman" w:hAnsi="Times New Roman" w:cs="Times New Roman"/>
-                <w:i/>
-                <w:iCs/>
-                <w:lang w:val="en-US"/>
-              </w:rPr>
-              <w:t xml:space="preserve"> all data-sources</w:t>
+              <w:t>Prepare 1-page description of all data-sources</w:t>
             </w:r>
           </w:p>
         </w:tc>
@@ -1193,17 +1155,8 @@
                 <w:rFonts w:ascii="Times New Roman" w:hAnsi="Times New Roman" w:cs="Times New Roman"/>
                 <w:lang w:val="en-US"/>
               </w:rPr>
-              <w:t xml:space="preserve"> co-founders of </w:t>
-            </w:r>
-            <w:proofErr w:type="spellStart"/>
-            <w:r>
-              <w:rPr>
-                <w:rFonts w:ascii="Times New Roman" w:hAnsi="Times New Roman" w:cs="Times New Roman"/>
-                <w:lang w:val="en-US"/>
-              </w:rPr>
-              <w:t>Bellabeat</w:t>
-            </w:r>
-            <w:proofErr w:type="spellEnd"/>
+              <w:t xml:space="preserve"> co-founders of Bellabeat</w:t>
+            </w:r>
           </w:p>
         </w:tc>
         <w:tc>

</xml_diff>